<commit_message>
All the latest fixes
</commit_message>
<xml_diff>
--- a/doc/OS2compliance - AD FS opsætning.docx
+++ b/doc/OS2compliance - AD FS opsætning.docx
@@ -2004,32 +2004,15 @@
           <w:lang w:val="da-DK"/>
         </w:rPr>
       </w:pPr>
-      <w:r>
-        <w:fldChar w:fldCharType="begin"/>
-      </w:r>
-      <w:r>
-        <w:rPr>
-          <w:lang w:val="da-DK"/>
-        </w:rPr>
-        <w:instrText>HYPERLINK "https://kommune.os2compliance.dk/saml/metadata"</w:instrText>
-      </w:r>
-      <w:r>
-        <w:fldChar w:fldCharType="separate"/>
-      </w:r>
-      <w:r>
-        <w:rPr>
-          <w:rStyle w:val="Hyperlink"/>
-          <w:lang w:val="da-DK"/>
-        </w:rPr>
-        <w:t>https://kommune.os2compliance.dk/saml/metadata</w:t>
-      </w:r>
-      <w:r>
-        <w:rPr>
-          <w:rStyle w:val="Hyperlink"/>
-          <w:lang w:val="da-DK"/>
-        </w:rPr>
-        <w:fldChar w:fldCharType="end"/>
-      </w:r>
+      <w:hyperlink r:id="rId8" w:history="1">
+        <w:r>
+          <w:rPr>
+            <w:rStyle w:val="Hyperlink"/>
+            <w:lang w:val="da-DK"/>
+          </w:rPr>
+          <w:t>https://kommune.os2compliance.dk/saml/metadata</w:t>
+        </w:r>
+      </w:hyperlink>
     </w:p>
     <w:p>
       <w:pPr>
@@ -2124,7 +2107,7 @@
         <w:rPr>
           <w:lang w:val="da-DK"/>
         </w:rPr>
-        <w:t xml:space="preserve"> Party oprettes i AD FS, åbnes skærmbilledet til Claim Rules automatisk, men man kan også få skærmbilledet frem ved at højreklikke på den Relying Party man har oprettet, og så vælge ”Edit Claim rules…”</w:t>
+        <w:t xml:space="preserve"> Party oprettes i AD FS, åbnes skærmbilledet til Claim Rules automatisk, man kan også få skærmbilledet frem ved at højreklikke på den Relying Party man har oprettet, og så vælge ”Edit Claim rules…”</w:t>
       </w:r>
     </w:p>
     <w:p>
@@ -2185,6 +2168,25 @@
           <w:lang w:val="da-DK"/>
         </w:rPr>
         <w:t>”.</w:t>
+      </w:r>
+      <w:r>
+        <w:rPr>
+          <w:lang w:val="da-DK"/>
+        </w:rPr>
+        <w:t xml:space="preserve"> Her indsætter man så reglen.</w:t>
+      </w:r>
+    </w:p>
+    <w:p>
+      <w:pPr>
+        <w:rPr>
+          <w:lang w:val="da-DK"/>
+        </w:rPr>
+      </w:pPr>
+      <w:r>
+        <w:rPr>
+          <w:lang w:val="da-DK"/>
+        </w:rPr>
+        <w:t>Der skal oprettes 3 regler:</w:t>
       </w:r>
     </w:p>
     <w:p>
@@ -2201,7 +2203,7 @@
           <w:bCs/>
           <w:lang w:val="da-DK"/>
         </w:rPr>
-        <w:t xml:space="preserve">Regel: Hent </w:t>
+        <w:t xml:space="preserve">Regel: </w:t>
       </w:r>
       <w:proofErr w:type="spellStart"/>
       <w:r>
@@ -2210,7 +2212,7 @@
           <w:bCs/>
           <w:lang w:val="da-DK"/>
         </w:rPr>
-        <w:t>NameId</w:t>
+        <w:t>Fetch</w:t>
       </w:r>
       <w:proofErr w:type="spellEnd"/>
       <w:r>
@@ -2219,249 +2221,69 @@
           <w:bCs/>
           <w:lang w:val="da-DK"/>
         </w:rPr>
-        <w:t xml:space="preserve"> fra rollekataloget</w:t>
-      </w:r>
-    </w:p>
-    <w:p>
-      <w:r>
-        <w:t>c</w:t>
-      </w:r>
-      <w:proofErr w:type="gramStart"/>
-      <w:r>
-        <w:t>1:[</w:t>
-      </w:r>
-      <w:proofErr w:type="gramEnd"/>
-      <w:r>
-        <w:t>Type ==</w:t>
-      </w:r>
-      <w:r>
         <w:t xml:space="preserve"> </w:t>
       </w:r>
-      <w:r>
-        <w:t>"http://schemas.microsoft.com/ws/2008/06/identity/claims/windowsaccountname", Issuer == "AD AUTHORITY"] =&gt; add(store = "</w:t>
-      </w:r>
       <w:proofErr w:type="spellStart"/>
       <w:r>
-        <w:t>RoleCatalogueAttributeStore</w:t>
-      </w:r>
-      <w:proofErr w:type="spellEnd"/>
-      <w:r>
-        <w:t>", types = ("http://rollekatalog.dk/</w:t>
-      </w:r>
-      <w:proofErr w:type="spellStart"/>
-      <w:r>
-        <w:t>nameid</w:t>
-      </w:r>
-      <w:proofErr w:type="spellEnd"/>
-      <w:r>
-        <w:t>"), query = "</w:t>
-      </w:r>
-      <w:proofErr w:type="spellStart"/>
-      <w:r>
-        <w:t>getNameID</w:t>
-      </w:r>
-      <w:proofErr w:type="spellEnd"/>
-      <w:r>
-        <w:t>", param = c1.Value);</w:t>
-      </w:r>
-    </w:p>
-    <w:p/>
-    <w:p>
-      <w:pPr>
-        <w:pStyle w:val="Heading2"/>
-      </w:pPr>
-      <w:bookmarkStart w:id="4" w:name="_Toc149577661"/>
-      <w:proofErr w:type="spellStart"/>
-      <w:r>
-        <w:t>Opret</w:t>
-      </w:r>
-      <w:proofErr w:type="spellEnd"/>
-      <w:r>
-        <w:t xml:space="preserve"> Claim Rules for </w:t>
-      </w:r>
-      <w:proofErr w:type="gramStart"/>
-      <w:r>
-        <w:t>roller</w:t>
-      </w:r>
-      <w:bookmarkEnd w:id="4"/>
-      <w:proofErr w:type="gramEnd"/>
-    </w:p>
-    <w:p>
-      <w:pPr>
-        <w:rPr>
-          <w:lang w:val="da-DK"/>
-        </w:rPr>
-      </w:pPr>
-      <w:r>
-        <w:rPr>
-          <w:lang w:val="da-DK"/>
-        </w:rPr>
-        <w:t xml:space="preserve">Der skal tilføjes </w:t>
-      </w:r>
-      <w:r>
-        <w:rPr>
-          <w:lang w:val="da-DK"/>
-        </w:rPr>
-        <w:t>to</w:t>
-      </w:r>
-      <w:r>
-        <w:rPr>
-          <w:lang w:val="da-DK"/>
-        </w:rPr>
-        <w:t xml:space="preserve"> ekstra claim rule til AD FS opsætningen, og den skal hente brugerens roller fra OS2rollekatalog, hvor disse administreres.</w:t>
-      </w:r>
-    </w:p>
-    <w:p>
-      <w:pPr>
-        <w:rPr>
-          <w:b/>
-          <w:lang w:val="da-DK"/>
-        </w:rPr>
-      </w:pPr>
-      <w:r>
-        <w:rPr>
-          <w:lang w:val="da-DK"/>
-        </w:rPr>
-        <w:t xml:space="preserve">Dette gøres ved at oprette </w:t>
-      </w:r>
-      <w:r>
-        <w:rPr>
-          <w:lang w:val="da-DK"/>
-        </w:rPr>
-        <w:t>to</w:t>
-      </w:r>
-      <w:r>
-        <w:rPr>
-          <w:lang w:val="da-DK"/>
-        </w:rPr>
-        <w:t xml:space="preserve"> ”custom” claim rule</w:t>
-      </w:r>
-      <w:r>
-        <w:rPr>
-          <w:lang w:val="da-DK"/>
-        </w:rPr>
-        <w:t>s</w:t>
-      </w:r>
-      <w:r>
-        <w:rPr>
-          <w:lang w:val="da-DK"/>
-        </w:rPr>
-        <w:t>, som indeholder følgende</w:t>
-      </w:r>
-    </w:p>
-    <w:p>
-      <w:pPr>
         <w:rPr>
           <w:b/>
           <w:bCs/>
           <w:lang w:val="da-DK"/>
         </w:rPr>
-      </w:pPr>
-      <w:r>
+        <w:t>NameId</w:t>
+      </w:r>
+      <w:proofErr w:type="spellEnd"/>
+    </w:p>
+    <w:p>
+      <w:r>
+        <w:t>c</w:t>
+      </w:r>
+      <w:proofErr w:type="gramStart"/>
+      <w:r>
+        <w:t>1:[</w:t>
+      </w:r>
+      <w:proofErr w:type="gramEnd"/>
+      <w:r>
+        <w:t>Type ==</w:t>
+      </w:r>
+      <w:r>
+        <w:t xml:space="preserve"> </w:t>
+      </w:r>
+      <w:r>
+        <w:t>"http://schemas.microsoft.com/ws/2008/06/identity/claims/windowsaccountname", Issuer == "AD AUTHORITY"] =&gt; add(store = "</w:t>
+      </w:r>
+      <w:proofErr w:type="spellStart"/>
+      <w:r>
+        <w:t>RoleCatalogueAttributeStore</w:t>
+      </w:r>
+      <w:proofErr w:type="spellEnd"/>
+      <w:r>
+        <w:t>", types = ("http://rollekatalog.dk/</w:t>
+      </w:r>
+      <w:proofErr w:type="spellStart"/>
+      <w:r>
+        <w:t>nameid</w:t>
+      </w:r>
+      <w:proofErr w:type="spellEnd"/>
+      <w:r>
+        <w:t>"), query = "</w:t>
+      </w:r>
+      <w:proofErr w:type="spellStart"/>
+      <w:r>
+        <w:t>getNameID</w:t>
+      </w:r>
+      <w:proofErr w:type="spellEnd"/>
+      <w:r>
+        <w:t>", param = c1.Value);</w:t>
+      </w:r>
+    </w:p>
+    <w:p>
+      <w:pPr>
         <w:rPr>
           <w:b/>
           <w:bCs/>
-          <w:lang w:val="da-DK"/>
-        </w:rPr>
-        <w:t>Regel 1 – hent roller fra rollekataloget</w:t>
-      </w:r>
-    </w:p>
-    <w:p>
-      <w:pPr>
-        <w:rPr>
-          <w:rFonts w:ascii="Courier New" w:hAnsi="Courier New" w:cs="Courier New"/>
-          <w:sz w:val="18"/>
-          <w:szCs w:val="18"/>
-        </w:rPr>
-      </w:pPr>
-      <w:proofErr w:type="gramStart"/>
-      <w:r>
-        <w:rPr>
-          <w:rFonts w:ascii="Courier New" w:hAnsi="Courier New" w:cs="Courier New"/>
-          <w:sz w:val="18"/>
-          <w:szCs w:val="18"/>
-        </w:rPr>
-        <w:t>c:[</w:t>
-      </w:r>
-      <w:proofErr w:type="gramEnd"/>
-      <w:r>
-        <w:rPr>
-          <w:rFonts w:ascii="Courier New" w:hAnsi="Courier New" w:cs="Courier New"/>
-          <w:sz w:val="18"/>
-          <w:szCs w:val="18"/>
-        </w:rPr>
-        <w:t>Type == "http://schemas.microsoft.com/ws/2008/06/identity/claims/windowsaccountname"]</w:t>
-      </w:r>
-      <w:r>
-        <w:rPr>
-          <w:rFonts w:ascii="Courier New" w:hAnsi="Courier New" w:cs="Courier New"/>
-          <w:sz w:val="18"/>
-          <w:szCs w:val="18"/>
-        </w:rPr>
-        <w:t xml:space="preserve"> </w:t>
-      </w:r>
-      <w:r>
-        <w:rPr>
-          <w:rFonts w:ascii="Courier New" w:hAnsi="Courier New" w:cs="Courier New"/>
-          <w:sz w:val="18"/>
-          <w:szCs w:val="18"/>
-        </w:rPr>
-        <w:t>=&gt; issue(store = "</w:t>
-      </w:r>
-      <w:proofErr w:type="spellStart"/>
-      <w:r>
-        <w:rPr>
-          <w:rFonts w:ascii="Courier New" w:hAnsi="Courier New" w:cs="Courier New"/>
-          <w:sz w:val="18"/>
-          <w:szCs w:val="18"/>
-        </w:rPr>
-        <w:t>RoleCatalogueAttributeStore</w:t>
-      </w:r>
-      <w:proofErr w:type="spellEnd"/>
-      <w:r>
-        <w:rPr>
-          <w:rFonts w:ascii="Courier New" w:hAnsi="Courier New" w:cs="Courier New"/>
-          <w:sz w:val="18"/>
-          <w:szCs w:val="18"/>
-        </w:rPr>
-        <w:t>", types = ("roles"), query = "</w:t>
-      </w:r>
-      <w:proofErr w:type="spellStart"/>
-      <w:r>
-        <w:rPr>
-          <w:rFonts w:ascii="Courier New" w:hAnsi="Courier New" w:cs="Courier New"/>
-          <w:sz w:val="18"/>
-          <w:szCs w:val="18"/>
-        </w:rPr>
-        <w:t>getSystemRoles</w:t>
-      </w:r>
-      <w:proofErr w:type="spellEnd"/>
-      <w:r>
-        <w:rPr>
-          <w:rFonts w:ascii="Courier New" w:hAnsi="Courier New" w:cs="Courier New"/>
-          <w:sz w:val="18"/>
-          <w:szCs w:val="18"/>
-        </w:rPr>
-        <w:t xml:space="preserve">", param = </w:t>
-      </w:r>
-      <w:proofErr w:type="spellStart"/>
-      <w:r>
-        <w:rPr>
-          <w:rFonts w:ascii="Courier New" w:hAnsi="Courier New" w:cs="Courier New"/>
-          <w:sz w:val="18"/>
-          <w:szCs w:val="18"/>
-        </w:rPr>
-        <w:t>c.Value</w:t>
-      </w:r>
-      <w:proofErr w:type="spellEnd"/>
-      <w:r>
-        <w:rPr>
-          <w:rFonts w:ascii="Courier New" w:hAnsi="Courier New" w:cs="Courier New"/>
-          <w:sz w:val="18"/>
-          <w:szCs w:val="18"/>
-        </w:rPr>
-        <w:t>, param = "os2compliance");</w:t>
-      </w:r>
+        </w:rPr>
+      </w:pPr>
     </w:p>
     <w:p>
       <w:pPr>
@@ -2477,7 +2299,7 @@
           <w:bCs/>
           <w:lang w:val="da-DK"/>
         </w:rPr>
-        <w:t xml:space="preserve">Regel 2 – send roller til </w:t>
+        <w:t xml:space="preserve">Regel: </w:t>
       </w:r>
       <w:r>
         <w:rPr>
@@ -2485,26 +2307,133 @@
           <w:bCs/>
           <w:lang w:val="da-DK"/>
         </w:rPr>
-        <w:t>OS2compliance</w:t>
-      </w:r>
-    </w:p>
-    <w:p>
-      <w:pPr>
-        <w:spacing w:after="40"/>
+        <w:t xml:space="preserve">Issue </w:t>
+      </w:r>
+      <w:proofErr w:type="spellStart"/>
+      <w:r>
+        <w:rPr>
+          <w:b/>
+          <w:bCs/>
+          <w:lang w:val="da-DK"/>
+        </w:rPr>
+        <w:t>NameId</w:t>
+      </w:r>
+      <w:proofErr w:type="spellEnd"/>
+    </w:p>
+    <w:p>
+      <w:proofErr w:type="gramStart"/>
+      <w:r>
+        <w:t>c:[</w:t>
+      </w:r>
+      <w:proofErr w:type="gramEnd"/>
+      <w:r>
+        <w:t>Type == "http://rollekatalog.dk/</w:t>
+      </w:r>
+      <w:proofErr w:type="spellStart"/>
+      <w:r>
+        <w:t>nameid</w:t>
+      </w:r>
+      <w:proofErr w:type="spellEnd"/>
+      <w:r>
+        <w:t xml:space="preserve">"] </w:t>
+      </w:r>
+      <w:r>
+        <w:t xml:space="preserve">=&gt; issue(Type = "http://schemas.xmlsoap.org/ws/2005/05/identity/claims/nameidentifier", Issuer = </w:t>
+      </w:r>
+      <w:proofErr w:type="spellStart"/>
+      <w:r>
+        <w:t>c.Issuer</w:t>
+      </w:r>
+      <w:proofErr w:type="spellEnd"/>
+      <w:r>
+        <w:t xml:space="preserve">, </w:t>
+      </w:r>
+      <w:proofErr w:type="spellStart"/>
+      <w:r>
+        <w:t>OriginalIssuer</w:t>
+      </w:r>
+      <w:proofErr w:type="spellEnd"/>
+      <w:r>
+        <w:t xml:space="preserve"> = </w:t>
+      </w:r>
+      <w:proofErr w:type="spellStart"/>
+      <w:r>
+        <w:t>c.OriginalIssuer</w:t>
+      </w:r>
+      <w:proofErr w:type="spellEnd"/>
+      <w:r>
+        <w:t xml:space="preserve">, Value = </w:t>
+      </w:r>
+      <w:proofErr w:type="spellStart"/>
+      <w:r>
+        <w:t>c.Value</w:t>
+      </w:r>
+      <w:proofErr w:type="spellEnd"/>
+      <w:r>
+        <w:t>, Properties["http://schemas.xmlsoap.org/ws/2005/05/identity/claimproperties/format"] = "urn:oasis:names:tc:SAML:1.1:nameid-format:X509SubjectName");</w:t>
+      </w:r>
+    </w:p>
+    <w:p>
+      <w:pPr>
+        <w:rPr>
+          <w:b/>
+          <w:bCs/>
+          <w:lang w:val="da-DK"/>
+        </w:rPr>
+      </w:pPr>
+    </w:p>
+    <w:p>
+      <w:pPr>
+        <w:rPr>
+          <w:b/>
+          <w:bCs/>
+          <w:lang w:val="da-DK"/>
+        </w:rPr>
+      </w:pPr>
+      <w:r>
+        <w:rPr>
+          <w:b/>
+          <w:bCs/>
+          <w:lang w:val="da-DK"/>
+        </w:rPr>
+        <w:t>H</w:t>
+      </w:r>
+      <w:r>
+        <w:rPr>
+          <w:b/>
+          <w:bCs/>
+          <w:lang w:val="da-DK"/>
+        </w:rPr>
+        <w:t>ent roller fra rollekataloget</w:t>
+      </w:r>
+    </w:p>
+    <w:p>
+      <w:pPr>
         <w:rPr>
           <w:rFonts w:ascii="Courier New" w:hAnsi="Courier New" w:cs="Courier New"/>
           <w:sz w:val="18"/>
           <w:szCs w:val="18"/>
-        </w:rPr>
-      </w:pPr>
+          <w:lang w:val="da-DK"/>
+        </w:rPr>
+      </w:pPr>
+      <w:r>
+        <w:rPr>
+          <w:rFonts w:ascii="Courier New" w:hAnsi="Courier New" w:cs="Courier New"/>
+          <w:sz w:val="18"/>
+          <w:szCs w:val="18"/>
+          <w:lang w:val="da-DK"/>
+        </w:rPr>
+        <w:t>c</w:t>
+      </w:r>
       <w:proofErr w:type="gramStart"/>
       <w:r>
         <w:rPr>
           <w:rFonts w:ascii="Courier New" w:hAnsi="Courier New" w:cs="Courier New"/>
           <w:sz w:val="18"/>
           <w:szCs w:val="18"/>
-        </w:rPr>
-        <w:t>c:[</w:t>
+          <w:lang w:val="da-DK"/>
+        </w:rPr>
+        <w:t>:[</w:t>
       </w:r>
       <w:proofErr w:type="gramEnd"/>
       <w:r>
@@ -2512,8 +2441,53 @@
           <w:rFonts w:ascii="Courier New" w:hAnsi="Courier New" w:cs="Courier New"/>
           <w:sz w:val="18"/>
           <w:szCs w:val="18"/>
-        </w:rPr>
-        <w:t>Type == "</w:t>
+          <w:lang w:val="da-DK"/>
+        </w:rPr>
+        <w:t>Type == "http://schemas.microsoft.com/ws/2008/06/identity/claims/windowsaccountname"]</w:t>
+      </w:r>
+    </w:p>
+    <w:p>
+      <w:pPr>
+        <w:rPr>
+          <w:rFonts w:ascii="Courier New" w:hAnsi="Courier New" w:cs="Courier New"/>
+          <w:sz w:val="18"/>
+          <w:szCs w:val="18"/>
+        </w:rPr>
+      </w:pPr>
+      <w:r>
+        <w:rPr>
+          <w:rFonts w:ascii="Courier New" w:hAnsi="Courier New" w:cs="Courier New"/>
+          <w:sz w:val="18"/>
+          <w:szCs w:val="18"/>
+          <w:lang w:val="da-DK"/>
+        </w:rPr>
+        <w:t xml:space="preserve"> </w:t>
+      </w:r>
+      <w:r>
+        <w:rPr>
+          <w:rFonts w:ascii="Courier New" w:hAnsi="Courier New" w:cs="Courier New"/>
+          <w:sz w:val="18"/>
+          <w:szCs w:val="18"/>
+        </w:rPr>
+        <w:t xml:space="preserve">=&gt; </w:t>
+      </w:r>
+      <w:proofErr w:type="gramStart"/>
+      <w:r>
+        <w:rPr>
+          <w:rFonts w:ascii="Courier New" w:hAnsi="Courier New" w:cs="Courier New"/>
+          <w:sz w:val="18"/>
+          <w:szCs w:val="18"/>
+        </w:rPr>
+        <w:t>issue(</w:t>
+      </w:r>
+      <w:proofErr w:type="gramEnd"/>
+      <w:r>
+        <w:rPr>
+          <w:rFonts w:ascii="Courier New" w:hAnsi="Courier New" w:cs="Courier New"/>
+          <w:sz w:val="18"/>
+          <w:szCs w:val="18"/>
+        </w:rPr>
+        <w:t>store = "</w:t>
       </w:r>
       <w:proofErr w:type="spellStart"/>
       <w:r>
@@ -2522,7 +2496,7 @@
           <w:sz w:val="18"/>
           <w:szCs w:val="18"/>
         </w:rPr>
-        <w:t>rollekatalog:roller</w:t>
+        <w:t>RoleCatalogueAttributeStore</w:t>
       </w:r>
       <w:proofErr w:type="spellEnd"/>
       <w:r>
@@ -2531,87 +2505,43 @@
           <w:sz w:val="18"/>
           <w:szCs w:val="18"/>
         </w:rPr>
-        <w:t>"]</w:t>
-      </w:r>
-    </w:p>
-    <w:p>
-      <w:pPr>
-        <w:spacing w:after="40"/>
+        <w:t>", types = ("roles"), query = "</w:t>
+      </w:r>
+      <w:proofErr w:type="spellStart"/>
+      <w:r>
         <w:rPr>
           <w:rFonts w:ascii="Courier New" w:hAnsi="Courier New" w:cs="Courier New"/>
           <w:sz w:val="18"/>
           <w:szCs w:val="18"/>
         </w:rPr>
-      </w:pPr>
+        <w:t>getSystemRoles</w:t>
+      </w:r>
+      <w:proofErr w:type="spellEnd"/>
       <w:r>
         <w:rPr>
           <w:rFonts w:ascii="Courier New" w:hAnsi="Courier New" w:cs="Courier New"/>
           <w:sz w:val="18"/>
           <w:szCs w:val="18"/>
         </w:rPr>
-        <w:t xml:space="preserve"> </w:t>
-      </w:r>
+        <w:t xml:space="preserve">", param = </w:t>
+      </w:r>
+      <w:proofErr w:type="spellStart"/>
       <w:r>
         <w:rPr>
           <w:rFonts w:ascii="Courier New" w:hAnsi="Courier New" w:cs="Courier New"/>
           <w:sz w:val="18"/>
           <w:szCs w:val="18"/>
         </w:rPr>
-        <w:t xml:space="preserve">=&gt; </w:t>
-      </w:r>
-      <w:proofErr w:type="gramStart"/>
+        <w:t>c.Value</w:t>
+      </w:r>
+      <w:proofErr w:type="spellEnd"/>
       <w:r>
         <w:rPr>
           <w:rFonts w:ascii="Courier New" w:hAnsi="Courier New" w:cs="Courier New"/>
           <w:sz w:val="18"/>
           <w:szCs w:val="18"/>
         </w:rPr>
-        <w:t>issue(</w:t>
-      </w:r>
-      <w:proofErr w:type="gramEnd"/>
-      <w:r>
-        <w:rPr>
-          <w:rFonts w:ascii="Courier New" w:hAnsi="Courier New" w:cs="Courier New"/>
-          <w:sz w:val="18"/>
-          <w:szCs w:val="18"/>
-        </w:rPr>
-        <w:t>Type = "</w:t>
-      </w:r>
-      <w:proofErr w:type="spellStart"/>
-      <w:r>
-        <w:rPr>
-          <w:rFonts w:ascii="Courier New" w:hAnsi="Courier New" w:cs="Courier New"/>
-          <w:sz w:val="18"/>
-          <w:szCs w:val="18"/>
-        </w:rPr>
-        <w:t>dk:gov:saml:attribute:Privileges_intermediate</w:t>
-      </w:r>
-      <w:proofErr w:type="spellEnd"/>
-      <w:r>
-        <w:rPr>
-          <w:rFonts w:ascii="Courier New" w:hAnsi="Courier New" w:cs="Courier New"/>
-          <w:sz w:val="18"/>
-          <w:szCs w:val="18"/>
-        </w:rPr>
-        <w:t xml:space="preserve">", Value = </w:t>
-      </w:r>
-      <w:proofErr w:type="spellStart"/>
-      <w:r>
-        <w:rPr>
-          <w:rFonts w:ascii="Courier New" w:hAnsi="Courier New" w:cs="Courier New"/>
-          <w:sz w:val="18"/>
-          <w:szCs w:val="18"/>
-        </w:rPr>
-        <w:t>c.Value</w:t>
-      </w:r>
-      <w:proofErr w:type="spellEnd"/>
-      <w:r>
-        <w:rPr>
-          <w:rFonts w:ascii="Courier New" w:hAnsi="Courier New" w:cs="Courier New"/>
-          <w:sz w:val="18"/>
-          <w:szCs w:val="18"/>
-        </w:rPr>
-        <w:t>);</w:t>
+        <w:t>, param = "os2compliance");</w:t>
       </w:r>
     </w:p>
     <w:p>
@@ -2633,7 +2563,7 @@
           <w:szCs w:val="36"/>
         </w:rPr>
       </w:pPr>
-      <w:bookmarkStart w:id="5" w:name="_Toc149577662"/>
+      <w:bookmarkStart w:id="4" w:name="_Toc149577662"/>
       <w:r>
         <w:br w:type="page"/>
       </w:r>
@@ -2652,7 +2582,7 @@
         <w:lastRenderedPageBreak/>
         <w:t>Opsætning i OS2rollekatalog</w:t>
       </w:r>
-      <w:bookmarkEnd w:id="5"/>
+      <w:bookmarkEnd w:id="4"/>
     </w:p>
     <w:p>
       <w:pPr>
@@ -2754,7 +2684,7 @@
                     <pic:cNvPicPr/>
                   </pic:nvPicPr>
                   <pic:blipFill>
-                    <a:blip r:embed="rId8">
+                    <a:blip r:embed="rId9">
                       <a:extLst>
                         <a:ext uri="{28A0092B-C50C-407E-A947-70E740481C1C}">
                           <a14:useLocalDpi xmlns:a14="http://schemas.microsoft.com/office/drawing/2010/main" val="0"/>
@@ -2801,7 +2731,7 @@
                     <pic:cNvPicPr/>
                   </pic:nvPicPr>
                   <pic:blipFill>
-                    <a:blip r:embed="rId9">
+                    <a:blip r:embed="rId10">
                       <a:extLst>
                         <a:ext uri="{28A0092B-C50C-407E-A947-70E740481C1C}">
                           <a14:useLocalDpi xmlns:a14="http://schemas.microsoft.com/office/drawing/2010/main" val="0"/>
@@ -2891,7 +2821,7 @@
                     <pic:cNvPicPr/>
                   </pic:nvPicPr>
                   <pic:blipFill>
-                    <a:blip r:embed="rId10">
+                    <a:blip r:embed="rId11">
                       <a:extLst>
                         <a:ext uri="{28A0092B-C50C-407E-A947-70E740481C1C}">
                           <a14:useLocalDpi xmlns:a14="http://schemas.microsoft.com/office/drawing/2010/main" val="0"/>
@@ -2962,8 +2892,8 @@
       </w:r>
     </w:p>
     <w:sectPr>
-      <w:headerReference w:type="default" r:id="rId11"/>
-      <w:footerReference w:type="default" r:id="rId12"/>
+      <w:headerReference w:type="default" r:id="rId12"/>
+      <w:footerReference w:type="default" r:id="rId13"/>
       <w:pgSz w:w="11906" w:h="16838"/>
       <w:pgMar w:top="1701" w:right="1134" w:bottom="1701" w:left="1134" w:header="709" w:footer="709" w:gutter="0"/>
       <w:cols w:space="708"/>

</xml_diff>